<commit_message>
Drafted a use case diagram
-Quick draft use case diagram
-Probably more needs adding to it
</commit_message>
<xml_diff>
--- a/Design Documents/User Stories.docx
+++ b/Design Documents/User Stories.docx
@@ -23,15 +23,7 @@
         <w:t>As a manager I need to be able to view</w:t>
       </w:r>
       <w:r>
-        <w:t xml:space="preserve"> a report on response times so that I can identify where improvements can be made and </w:t>
-      </w:r>
-      <w:proofErr w:type="gramStart"/>
-      <w:r>
-        <w:t>take action</w:t>
-      </w:r>
-      <w:proofErr w:type="gramEnd"/>
-      <w:r>
-        <w:t xml:space="preserve"> quickly if response times fail to meet standards.</w:t>
+        <w:t xml:space="preserve"> a report on response times so that I can identify where improvements can be made and take action quickly if response times fail to meet standards.</w:t>
       </w:r>
     </w:p>
     <w:p>
@@ -68,31 +60,23 @@
       </w:r>
       <w:r>
         <w:t xml:space="preserve"> while I am on call</w:t>
-      </w:r>
-    </w:p>
-    <w:p>
-      <w:pPr>
-        <w:pStyle w:val="ListParagraph"/>
-        <w:numPr>
-          <w:ilvl w:val="0"/>
-          <w:numId w:val="1"/>
-        </w:numPr>
-      </w:pPr>
-      <w:r>
-        <w:t xml:space="preserve">As medical staff I need to be able to deregister with a station once my </w:t>
-      </w:r>
-      <w:proofErr w:type="gramStart"/>
-      <w:r>
-        <w:t>on call</w:t>
-      </w:r>
-      <w:proofErr w:type="gramEnd"/>
-      <w:r>
-        <w:t xml:space="preserve"> time expires so that the next member of on duty medical staff can</w:t>
       </w:r>
       <w:bookmarkStart w:id="0" w:name="_GoBack"/>
       <w:bookmarkEnd w:id="0"/>
-      <w:r>
-        <w:t xml:space="preserve"> take over.</w:t>
+    </w:p>
+    <w:p>
+      <w:pPr>
+        <w:pStyle w:val="ListParagraph"/>
+        <w:numPr>
+          <w:ilvl w:val="0"/>
+          <w:numId w:val="1"/>
+        </w:numPr>
+      </w:pPr>
+      <w:r>
+        <w:t xml:space="preserve">As medical staff I need to be able to deregister with a station once my </w:t>
+      </w:r>
+      <w:r>
+        <w:t>on call time expires so that the next member of on duty medical staff can take over.</w:t>
       </w:r>
     </w:p>
     <w:p>
@@ -143,15 +127,7 @@
         <w:t>As medical staff I need to be alerted by pager if an alarm goes off at a</w:t>
       </w:r>
       <w:r>
-        <w:t xml:space="preserve"> </w:t>
-      </w:r>
-      <w:proofErr w:type="gramStart"/>
-      <w:r>
-        <w:t>station</w:t>
-      </w:r>
-      <w:proofErr w:type="gramEnd"/>
-      <w:r>
-        <w:t xml:space="preserve"> I am registered with so that I can respond</w:t>
+        <w:t xml:space="preserve"> station I am registered with so that I can respond</w:t>
       </w:r>
     </w:p>
     <w:p>
@@ -175,37 +151,19 @@
         </w:numPr>
       </w:pPr>
       <w:r>
-        <w:t xml:space="preserve">As medical staff I need to be able to select which monitors to use for a patient so that I can monitor the things most appropriate to the </w:t>
-      </w:r>
-      <w:proofErr w:type="spellStart"/>
-      <w:proofErr w:type="gramStart"/>
-      <w:r>
-        <w:t>patients</w:t>
-      </w:r>
-      <w:proofErr w:type="spellEnd"/>
-      <w:proofErr w:type="gramEnd"/>
-      <w:r>
-        <w:t xml:space="preserve"> condition</w:t>
-      </w:r>
-    </w:p>
-    <w:p>
-      <w:pPr>
-        <w:pStyle w:val="ListParagraph"/>
-        <w:numPr>
-          <w:ilvl w:val="0"/>
-          <w:numId w:val="1"/>
-        </w:numPr>
-      </w:pPr>
-      <w:r>
-        <w:t xml:space="preserve">As medical staff I need to be able to manually set an upper and lower limit to trigger an alarm for each of a </w:t>
-      </w:r>
-      <w:proofErr w:type="gramStart"/>
-      <w:r>
-        <w:t>patients</w:t>
-      </w:r>
-      <w:proofErr w:type="gramEnd"/>
-      <w:r>
-        <w:t xml:space="preserve"> modules so that differences between patients are accounted for</w:t>
+        <w:t>As medical staff I need to be able to select which monitors to use for a patient so that I can monitor the things most appropriate to the patients condition</w:t>
+      </w:r>
+    </w:p>
+    <w:p>
+      <w:pPr>
+        <w:pStyle w:val="ListParagraph"/>
+        <w:numPr>
+          <w:ilvl w:val="0"/>
+          <w:numId w:val="1"/>
+        </w:numPr>
+      </w:pPr>
+      <w:r>
+        <w:t>As medical staff I need to be able to manually set an upper and lower limit to trigger an alarm for each of a patients modules so that differences between patients are accounted for</w:t>
       </w:r>
     </w:p>
     <w:p>
@@ -526,7 +484,7 @@
     <w:lsdException w:name="Table Web 2" w:semiHidden="1" w:unhideWhenUsed="1"/>
     <w:lsdException w:name="Table Web 3" w:semiHidden="1" w:unhideWhenUsed="1"/>
     <w:lsdException w:name="Balloon Text" w:semiHidden="1" w:unhideWhenUsed="1"/>
-    <w:lsdException w:name="Table Grid" w:semiHidden="1" w:uiPriority="59" w:unhideWhenUsed="1"/>
+    <w:lsdException w:name="Table Grid" w:uiPriority="59"/>
     <w:lsdException w:name="Table Theme" w:semiHidden="1" w:unhideWhenUsed="1"/>
     <w:lsdException w:name="Placeholder Text" w:semiHidden="1"/>
     <w:lsdException w:name="No Spacing" w:uiPriority="1" w:qFormat="1"/>

</xml_diff>